<commit_message>
Admin from last weeks meeting
</commit_message>
<xml_diff>
--- a/Admin/Agendas/Agenda_22-07-16.docx
+++ b/Admin/Agendas/Agenda_22-07-16.docx
@@ -100,7 +100,7 @@
                                           </pic:cNvPicPr>
                                         </pic:nvPicPr>
                                         <pic:blipFill>
-                                          <a:blip r:embed="rId6">
+                                          <a:blip r:embed="rId8">
                                             <a:extLst>
                                               <a:ext uri="{28A0092B-C50C-407E-A947-70E740481C1C}">
                                                 <a14:useLocalDpi xmlns:a14="http://schemas.microsoft.com/office/drawing/2010/main" val="0"/>
@@ -182,7 +182,7 @@
                                     </pic:cNvPicPr>
                                   </pic:nvPicPr>
                                   <pic:blipFill>
-                                    <a:blip r:embed="rId6">
+                                    <a:blip r:embed="rId9">
                                       <a:extLst>
                                         <a:ext uri="{28A0092B-C50C-407E-A947-70E740481C1C}">
                                           <a14:useLocalDpi xmlns:a14="http://schemas.microsoft.com/office/drawing/2010/main" val="0"/>
@@ -434,7 +434,16 @@
           <w:rFonts w:ascii="Verdana" w:hAnsi="Verdana"/>
           <w:sz w:val="20"/>
         </w:rPr>
-        <w:t>3pm</w:t>
+        <w:t>10:30 a</w:t>
+      </w:r>
+      <w:bookmarkStart w:id="0" w:name="_GoBack"/>
+      <w:bookmarkEnd w:id="0"/>
+      <w:r>
+        <w:rPr>
+          <w:rFonts w:ascii="Verdana" w:hAnsi="Verdana"/>
+          <w:sz w:val="20"/>
+        </w:rPr>
+        <w:t>m</w:t>
       </w:r>
     </w:p>
     <w:p>
@@ -594,12 +603,6 @@
           <w:sz w:val="20"/>
         </w:rPr>
         <w:tab/>
-      </w:r>
-      <w:r>
-        <w:rPr>
-          <w:rFonts w:ascii="Verdana" w:hAnsi="Verdana"/>
-          <w:sz w:val="20"/>
-        </w:rPr>
         <w:t>Ryan Taylor</w:t>
       </w:r>
     </w:p>
@@ -772,8 +775,6 @@
         </w:rPr>
         <w:t xml:space="preserve"> in all correspondence</w:t>
       </w:r>
-      <w:bookmarkStart w:id="0" w:name="_GoBack"/>
-      <w:bookmarkEnd w:id="0"/>
     </w:p>
     <w:p>
       <w:pPr>
@@ -882,14 +883,7 @@
           <w:rFonts w:ascii="Verdana" w:hAnsi="Verdana"/>
           <w:sz w:val="20"/>
         </w:rPr>
-        <w:t xml:space="preserve">Jake – </w:t>
-      </w:r>
-      <w:r>
-        <w:rPr>
-          <w:rFonts w:ascii="Verdana" w:hAnsi="Verdana"/>
-          <w:sz w:val="20"/>
-        </w:rPr>
-        <w:t xml:space="preserve">Sensor housing </w:t>
+        <w:t xml:space="preserve">Jake – Sensor housing </w:t>
       </w:r>
     </w:p>
     <w:p>
@@ -978,7 +972,7 @@
                     <pic:cNvPicPr/>
                   </pic:nvPicPr>
                   <pic:blipFill>
-                    <a:blip r:embed="rId7">
+                    <a:blip r:embed="rId10">
                       <a:extLst>
                         <a:ext uri="{28A0092B-C50C-407E-A947-70E740481C1C}">
                           <a14:useLocalDpi xmlns:a14="http://schemas.microsoft.com/office/drawing/2010/main" val="0"/>
@@ -1036,7 +1030,7 @@
                     <pic:cNvPicPr/>
                   </pic:nvPicPr>
                   <pic:blipFill>
-                    <a:blip r:embed="rId8">
+                    <a:blip r:embed="rId11">
                       <a:extLst>
                         <a:ext uri="{28A0092B-C50C-407E-A947-70E740481C1C}">
                           <a14:useLocalDpi xmlns:a14="http://schemas.microsoft.com/office/drawing/2010/main" val="0"/>
@@ -1190,7 +1184,7 @@
                                           </pic:cNvPicPr>
                                         </pic:nvPicPr>
                                         <pic:blipFill>
-                                          <a:blip r:embed="rId6">
+                                          <a:blip r:embed="rId8">
                                             <a:extLst>
                                               <a:ext uri="{28A0092B-C50C-407E-A947-70E740481C1C}">
                                                 <a14:useLocalDpi xmlns:a14="http://schemas.microsoft.com/office/drawing/2010/main" val="0"/>
@@ -1268,7 +1262,7 @@
                                     </pic:cNvPicPr>
                                   </pic:nvPicPr>
                                   <pic:blipFill>
-                                    <a:blip r:embed="rId6">
+                                    <a:blip r:embed="rId9">
                                       <a:extLst>
                                         <a:ext uri="{28A0092B-C50C-407E-A947-70E740481C1C}">
                                           <a14:useLocalDpi xmlns:a14="http://schemas.microsoft.com/office/drawing/2010/main" val="0"/>
@@ -1406,7 +1400,7 @@
                                           </pic:cNvPicPr>
                                         </pic:nvPicPr>
                                         <pic:blipFill>
-                                          <a:blip r:embed="rId6">
+                                          <a:blip r:embed="rId8">
                                             <a:extLst>
                                               <a:ext uri="{28A0092B-C50C-407E-A947-70E740481C1C}">
                                                 <a14:useLocalDpi xmlns:a14="http://schemas.microsoft.com/office/drawing/2010/main" val="0"/>
@@ -1484,7 +1478,7 @@
                                     </pic:cNvPicPr>
                                   </pic:nvPicPr>
                                   <pic:blipFill>
-                                    <a:blip r:embed="rId6">
+                                    <a:blip r:embed="rId9">
                                       <a:extLst>
                                         <a:ext uri="{28A0092B-C50C-407E-A947-70E740481C1C}">
                                           <a14:useLocalDpi xmlns:a14="http://schemas.microsoft.com/office/drawing/2010/main" val="0"/>
@@ -1600,7 +1594,7 @@
           <w:szCs w:val="24"/>
         </w:rPr>
         <w:pict w14:anchorId="274F4085">
-          <v:rect id="_x0000_i1030" style="width:481.55pt;height:3pt" o:hralign="center" o:hrstd="t" o:hrnoshade="t" o:hr="t" fillcolor="black" stroked="f"/>
+          <v:rect id="_x0000_i1026" style="width:481.55pt;height:3pt" o:hralign="center" o:hrstd="t" o:hrnoshade="t" o:hr="t" fillcolor="black" stroked="f"/>
         </w:pict>
       </w:r>
     </w:p>
@@ -3464,7 +3458,7 @@
                     </pic:cNvPicPr>
                   </pic:nvPicPr>
                   <pic:blipFill>
-                    <a:blip r:embed="rId9">
+                    <a:blip r:embed="rId12">
                       <a:extLst>
                         <a:ext uri="{28A0092B-C50C-407E-A947-70E740481C1C}">
                           <a14:useLocalDpi xmlns:a14="http://schemas.microsoft.com/office/drawing/2010/main" val="0"/>
@@ -3564,7 +3558,7 @@
                     </pic:cNvPicPr>
                   </pic:nvPicPr>
                   <pic:blipFill>
-                    <a:blip r:embed="rId10">
+                    <a:blip r:embed="rId13">
                       <a:extLst>
                         <a:ext uri="{28A0092B-C50C-407E-A947-70E740481C1C}">
                           <a14:useLocalDpi xmlns:a14="http://schemas.microsoft.com/office/drawing/2010/main" val="0"/>
@@ -3650,18 +3644,37 @@
       </w:pPr>
     </w:p>
     <w:sectPr>
-      <w:headerReference w:type="even" r:id="rId11"/>
-      <w:headerReference w:type="default" r:id="rId12"/>
-      <w:footerReference w:type="even" r:id="rId13"/>
-      <w:footerReference w:type="default" r:id="rId14"/>
-      <w:headerReference w:type="first" r:id="rId15"/>
-      <w:footerReference w:type="first" r:id="rId16"/>
+      <w:headerReference w:type="even" r:id="rId14"/>
+      <w:headerReference w:type="default" r:id="rId15"/>
+      <w:footerReference w:type="even" r:id="rId16"/>
+      <w:footerReference w:type="default" r:id="rId17"/>
+      <w:headerReference w:type="first" r:id="rId18"/>
+      <w:footerReference w:type="first" r:id="rId19"/>
       <w:pgSz w:w="11899" w:h="16838" w:code="9"/>
       <w:pgMar w:top="1530" w:right="1134" w:bottom="1710" w:left="1134" w:header="1021" w:footer="680" w:gutter="0"/>
       <w:cols w:space="708"/>
     </w:sectPr>
   </w:body>
 </w:document>
+</file>
+
+<file path=word/endnotes.xml><?xml version="1.0" encoding="utf-8"?>
+<w:endnotes xmlns:wpc="http://schemas.microsoft.com/office/word/2010/wordprocessingCanvas" xmlns:mo="http://schemas.microsoft.com/office/mac/office/2008/main" xmlns:mc="http://schemas.openxmlformats.org/markup-compatibility/2006" xmlns:mv="urn:schemas-microsoft-com:mac:vml" xmlns:o="urn:schemas-microsoft-com:office:office" xmlns:r="http://schemas.openxmlformats.org/officeDocument/2006/relationships" xmlns:m="http://schemas.openxmlformats.org/officeDocument/2006/math" xmlns:v="urn:schemas-microsoft-com:vml" xmlns:wp14="http://schemas.microsoft.com/office/word/2010/wordprocessingDrawing" xmlns:wp="http://schemas.openxmlformats.org/drawingml/2006/wordprocessingDrawing" xmlns:w10="urn:schemas-microsoft-com:office:word" xmlns:w="http://schemas.openxmlformats.org/wordprocessingml/2006/main" xmlns:w14="http://schemas.microsoft.com/office/word/2010/wordml" xmlns:wpg="http://schemas.microsoft.com/office/word/2010/wordprocessingGroup" xmlns:wpi="http://schemas.microsoft.com/office/word/2010/wordprocessingInk" xmlns:wne="http://schemas.microsoft.com/office/word/2006/wordml" xmlns:wps="http://schemas.microsoft.com/office/word/2010/wordprocessingShape" mc:Ignorable="w14 wp14">
+  <w:endnote w:type="separator" w:id="-1">
+    <w:p>
+      <w:r>
+        <w:separator/>
+      </w:r>
+    </w:p>
+  </w:endnote>
+  <w:endnote w:type="continuationSeparator" w:id="0">
+    <w:p>
+      <w:r>
+        <w:continuationSeparator/>
+      </w:r>
+    </w:p>
+  </w:endnote>
+</w:endnotes>
 </file>
 
 <file path=word/footer1.xml><?xml version="1.0" encoding="utf-8"?>
@@ -3688,27 +3701,7 @@
         <w:szCs w:val="18"/>
         <w:lang w:val="en-NZ"/>
       </w:rPr>
-      <w:t>20</w:t>
-    </w:r>
-    <w:r>
-      <w:rPr>
-        <w:rFonts w:ascii="Arial" w:hAnsi="Arial" w:cs="Arial"/>
-        <w:b/>
-        <w:sz w:val="18"/>
-        <w:szCs w:val="18"/>
-        <w:lang w:val="en-NZ"/>
-      </w:rPr>
-      <w:t xml:space="preserve"> May</w:t>
-    </w:r>
-    <w:r>
-      <w:rPr>
-        <w:rFonts w:ascii="Arial" w:hAnsi="Arial" w:cs="Arial"/>
-        <w:b/>
-        <w:sz w:val="18"/>
-        <w:szCs w:val="18"/>
-        <w:lang w:val="en-NZ"/>
-      </w:rPr>
-      <w:t xml:space="preserve"> 2016</w:t>
+      <w:t>20 May 2016</w:t>
     </w:r>
   </w:p>
 </w:ftr>
@@ -3722,6 +3715,25 @@
     </w:pPr>
   </w:p>
 </w:ftr>
+</file>
+
+<file path=word/footnotes.xml><?xml version="1.0" encoding="utf-8"?>
+<w:footnotes xmlns:wpc="http://schemas.microsoft.com/office/word/2010/wordprocessingCanvas" xmlns:mo="http://schemas.microsoft.com/office/mac/office/2008/main" xmlns:mc="http://schemas.openxmlformats.org/markup-compatibility/2006" xmlns:mv="urn:schemas-microsoft-com:mac:vml" xmlns:o="urn:schemas-microsoft-com:office:office" xmlns:r="http://schemas.openxmlformats.org/officeDocument/2006/relationships" xmlns:m="http://schemas.openxmlformats.org/officeDocument/2006/math" xmlns:v="urn:schemas-microsoft-com:vml" xmlns:wp14="http://schemas.microsoft.com/office/word/2010/wordprocessingDrawing" xmlns:wp="http://schemas.openxmlformats.org/drawingml/2006/wordprocessingDrawing" xmlns:w10="urn:schemas-microsoft-com:office:word" xmlns:w="http://schemas.openxmlformats.org/wordprocessingml/2006/main" xmlns:w14="http://schemas.microsoft.com/office/word/2010/wordml" xmlns:wpg="http://schemas.microsoft.com/office/word/2010/wordprocessingGroup" xmlns:wpi="http://schemas.microsoft.com/office/word/2010/wordprocessingInk" xmlns:wne="http://schemas.microsoft.com/office/word/2006/wordml" xmlns:wps="http://schemas.microsoft.com/office/word/2010/wordprocessingShape" mc:Ignorable="w14 wp14">
+  <w:footnote w:type="separator" w:id="-1">
+    <w:p>
+      <w:r>
+        <w:separator/>
+      </w:r>
+    </w:p>
+  </w:footnote>
+  <w:footnote w:type="continuationSeparator" w:id="0">
+    <w:p>
+      <w:r>
+        <w:continuationSeparator/>
+      </w:r>
+    </w:p>
+  </w:footnote>
+</w:footnotes>
 </file>
 
 <file path=word/header1.xml><?xml version="1.0" encoding="utf-8"?>

</xml_diff>